<commit_message>
up: gio 9 feb 2023, 14:35:50, CET
</commit_message>
<xml_diff>
--- a/drafts/mchiapello-draft-2023-02-09.docx
+++ b/drafts/mchiapello-draft-2023-02-09.docx
@@ -52,7 +52,7 @@
             </w:rPr>
             <w:fldChar w:fldCharType="separate"/>
           </w:r>
-          <w:hyperlink w:anchor="__RefHeading___Toc12471_822623157">
+          <w:hyperlink w:anchor="__RefHeading___Toc12511_4174953898">
             <w:r>
               <w:rPr>
                 <w:webHidden/>
@@ -69,7 +69,7 @@
             <w:pStyle w:val="Contents1"/>
             <w:rPr/>
           </w:pPr>
-          <w:hyperlink w:anchor="__RefHeading___Toc12473_822623157">
+          <w:hyperlink w:anchor="__RefHeading___Toc12513_4174953898">
             <w:r>
               <w:rPr>
                 <w:webHidden/>
@@ -86,7 +86,7 @@
             <w:pStyle w:val="Contents1"/>
             <w:rPr/>
           </w:pPr>
-          <w:hyperlink w:anchor="__RefHeading___Toc12475_822623157">
+          <w:hyperlink w:anchor="__RefHeading___Toc12515_4174953898">
             <w:r>
               <w:rPr>
                 <w:webHidden/>
@@ -103,7 +103,7 @@
             <w:pStyle w:val="Contents1"/>
             <w:rPr/>
           </w:pPr>
-          <w:hyperlink w:anchor="__RefHeading___Toc12477_822623157">
+          <w:hyperlink w:anchor="__RefHeading___Toc12517_4174953898">
             <w:r>
               <w:rPr>
                 <w:webHidden/>
@@ -124,7 +124,7 @@
             </w:tabs>
             <w:rPr/>
           </w:pPr>
-          <w:hyperlink w:anchor="__RefHeading___Toc12479_822623157">
+          <w:hyperlink w:anchor="__RefHeading___Toc12519_4174953898">
             <w:r>
               <w:rPr>
                 <w:webHidden/>
@@ -145,7 +145,7 @@
             </w:tabs>
             <w:rPr/>
           </w:pPr>
-          <w:hyperlink w:anchor="__RefHeading___Toc12481_822623157">
+          <w:hyperlink w:anchor="__RefHeading___Toc12521_4174953898">
             <w:r>
               <w:rPr>
                 <w:webHidden/>
@@ -179,7 +179,7 @@
             </w:tabs>
             <w:rPr/>
           </w:pPr>
-          <w:hyperlink w:anchor="__RefHeading___Toc12483_822623157">
+          <w:hyperlink w:anchor="__RefHeading___Toc12523_4174953898">
             <w:r>
               <w:rPr>
                 <w:webHidden/>
@@ -196,7 +196,7 @@
             <w:pStyle w:val="Contents1"/>
             <w:rPr/>
           </w:pPr>
-          <w:hyperlink w:anchor="__RefHeading___Toc12485_822623157">
+          <w:hyperlink w:anchor="__RefHeading___Toc12525_4174953898">
             <w:r>
               <w:rPr>
                 <w:webHidden/>
@@ -217,7 +217,7 @@
             </w:tabs>
             <w:rPr/>
           </w:pPr>
-          <w:hyperlink w:anchor="__RefHeading___Toc12487_822623157">
+          <w:hyperlink w:anchor="__RefHeading___Toc12527_4174953898">
             <w:r>
               <w:rPr>
                 <w:webHidden/>
@@ -238,7 +238,7 @@
             </w:tabs>
             <w:rPr/>
           </w:pPr>
-          <w:hyperlink w:anchor="__RefHeading___Toc12489_822623157">
+          <w:hyperlink w:anchor="__RefHeading___Toc12529_4174953898">
             <w:r>
               <w:rPr>
                 <w:webHidden/>
@@ -272,7 +272,7 @@
             </w:tabs>
             <w:rPr/>
           </w:pPr>
-          <w:hyperlink w:anchor="__RefHeading___Toc12491_822623157">
+          <w:hyperlink w:anchor="__RefHeading___Toc12531_4174953898">
             <w:r>
               <w:rPr>
                 <w:webHidden/>
@@ -293,7 +293,7 @@
             </w:tabs>
             <w:rPr/>
           </w:pPr>
-          <w:hyperlink w:anchor="__RefHeading___Toc12493_822623157">
+          <w:hyperlink w:anchor="__RefHeading___Toc12533_4174953898">
             <w:r>
               <w:rPr>
                 <w:webHidden/>
@@ -327,7 +327,7 @@
             </w:tabs>
             <w:rPr/>
           </w:pPr>
-          <w:hyperlink w:anchor="__RefHeading___Toc12495_822623157">
+          <w:hyperlink w:anchor="__RefHeading___Toc12535_4174953898">
             <w:r>
               <w:rPr>
                 <w:webHidden/>
@@ -348,7 +348,7 @@
             </w:tabs>
             <w:rPr/>
           </w:pPr>
-          <w:hyperlink w:anchor="__RefHeading___Toc12497_822623157">
+          <w:hyperlink w:anchor="__RefHeading___Toc12537_4174953898">
             <w:r>
               <w:rPr>
                 <w:webHidden/>
@@ -365,7 +365,7 @@
             <w:pStyle w:val="Contents1"/>
             <w:rPr/>
           </w:pPr>
-          <w:hyperlink w:anchor="__RefHeading___Toc12499_822623157">
+          <w:hyperlink w:anchor="__RefHeading___Toc12539_4174953898">
             <w:r>
               <w:rPr>
                 <w:webHidden/>
@@ -386,7 +386,7 @@
             </w:tabs>
             <w:rPr/>
           </w:pPr>
-          <w:hyperlink w:anchor="__RefHeading___Toc12501_822623157">
+          <w:hyperlink w:anchor="__RefHeading___Toc12541_4174953898">
             <w:r>
               <w:rPr>
                 <w:webHidden/>
@@ -420,7 +420,7 @@
             </w:tabs>
             <w:rPr/>
           </w:pPr>
-          <w:hyperlink w:anchor="__RefHeading___Toc12503_822623157">
+          <w:hyperlink w:anchor="__RefHeading___Toc12543_4174953898">
             <w:r>
               <w:rPr>
                 <w:webHidden/>
@@ -454,7 +454,7 @@
             </w:tabs>
             <w:rPr/>
           </w:pPr>
-          <w:hyperlink w:anchor="__RefHeading___Toc12505_822623157">
+          <w:hyperlink w:anchor="__RefHeading___Toc12545_4174953898">
             <w:r>
               <w:rPr>
                 <w:webHidden/>
@@ -489,7 +489,7 @@
             </w:tabs>
             <w:rPr/>
           </w:pPr>
-          <w:hyperlink w:anchor="__RefHeading___Toc12507_822623157">
+          <w:hyperlink w:anchor="__RefHeading___Toc12547_4174953898">
             <w:r>
               <w:rPr>
                 <w:webHidden/>
@@ -510,7 +510,7 @@
             </w:tabs>
             <w:rPr/>
           </w:pPr>
-          <w:hyperlink w:anchor="__RefHeading___Toc12509_822623157">
+          <w:hyperlink w:anchor="__RefHeading___Toc12549_4174953898">
             <w:r>
               <w:rPr>
                 <w:webHidden/>
@@ -544,7 +544,7 @@
             </w:tabs>
             <w:rPr/>
           </w:pPr>
-          <w:hyperlink w:anchor="__RefHeading___Toc12511_822623157">
+          <w:hyperlink w:anchor="__RefHeading___Toc12551_4174953898">
             <w:r>
               <w:rPr>
                 <w:webHidden/>
@@ -561,7 +561,7 @@
             <w:pStyle w:val="Contents1"/>
             <w:rPr/>
           </w:pPr>
-          <w:hyperlink w:anchor="__RefHeading___Toc12513_822623157">
+          <w:hyperlink w:anchor="__RefHeading___Toc12553_4174953898">
             <w:r>
               <w:rPr>
                 <w:webHidden/>
@@ -582,7 +582,7 @@
             </w:tabs>
             <w:rPr/>
           </w:pPr>
-          <w:hyperlink w:anchor="__RefHeading___Toc12515_822623157">
+          <w:hyperlink w:anchor="__RefHeading___Toc12555_4174953898">
             <w:r>
               <w:rPr>
                 <w:webHidden/>
@@ -616,7 +616,7 @@
             </w:tabs>
             <w:rPr/>
           </w:pPr>
-          <w:hyperlink w:anchor="__RefHeading___Toc12517_822623157">
+          <w:hyperlink w:anchor="__RefHeading___Toc12557_4174953898">
             <w:r>
               <w:rPr>
                 <w:webHidden/>
@@ -637,7 +637,7 @@
             </w:tabs>
             <w:rPr/>
           </w:pPr>
-          <w:hyperlink w:anchor="__RefHeading___Toc12519_822623157">
+          <w:hyperlink w:anchor="__RefHeading___Toc12559_4174953898">
             <w:r>
               <w:rPr>
                 <w:webHidden/>
@@ -671,7 +671,7 @@
             </w:tabs>
             <w:rPr/>
           </w:pPr>
-          <w:hyperlink w:anchor="__RefHeading___Toc12521_822623157">
+          <w:hyperlink w:anchor="__RefHeading___Toc12561_4174953898">
             <w:r>
               <w:rPr>
                 <w:webHidden/>
@@ -706,7 +706,7 @@
             </w:tabs>
             <w:rPr/>
           </w:pPr>
-          <w:hyperlink w:anchor="__RefHeading___Toc12523_822623157">
+          <w:hyperlink w:anchor="__RefHeading___Toc12563_4174953898">
             <w:r>
               <w:rPr>
                 <w:webHidden/>
@@ -737,7 +737,7 @@
             <w:pStyle w:val="Contents1"/>
             <w:rPr/>
           </w:pPr>
-          <w:hyperlink w:anchor="__RefHeading___Toc12525_822623157">
+          <w:hyperlink w:anchor="__RefHeading___Toc12565_4174953898">
             <w:r>
               <w:rPr>
                 <w:webHidden/>
@@ -758,7 +758,7 @@
             </w:tabs>
             <w:rPr/>
           </w:pPr>
-          <w:hyperlink w:anchor="__RefHeading___Toc12527_822623157">
+          <w:hyperlink w:anchor="__RefHeading___Toc12567_4174953898">
             <w:r>
               <w:rPr>
                 <w:webHidden/>
@@ -779,7 +779,7 @@
             </w:tabs>
             <w:rPr/>
           </w:pPr>
-          <w:hyperlink w:anchor="__RefHeading___Toc12529_822623157">
+          <w:hyperlink w:anchor="__RefHeading___Toc12569_4174953898">
             <w:r>
               <w:rPr>
                 <w:webHidden/>
@@ -800,7 +800,7 @@
             </w:tabs>
             <w:rPr/>
           </w:pPr>
-          <w:hyperlink w:anchor="__RefHeading___Toc12531_822623157">
+          <w:hyperlink w:anchor="__RefHeading___Toc12571_4174953898">
             <w:r>
               <w:rPr>
                 <w:webHidden/>
@@ -821,7 +821,7 @@
             </w:tabs>
             <w:rPr/>
           </w:pPr>
-          <w:hyperlink w:anchor="__RefHeading___Toc12533_822623157">
+          <w:hyperlink w:anchor="__RefHeading___Toc12573_4174953898">
             <w:r>
               <w:rPr>
                 <w:webHidden/>
@@ -851,7 +851,7 @@
             <w:pStyle w:val="Contents1"/>
             <w:rPr/>
           </w:pPr>
-          <w:hyperlink w:anchor="__RefHeading___Toc12535_822623157">
+          <w:hyperlink w:anchor="__RefHeading___Toc12575_4174953898">
             <w:r>
               <w:rPr>
                 <w:webHidden/>
@@ -868,7 +868,7 @@
             <w:pStyle w:val="Contents1"/>
             <w:rPr/>
           </w:pPr>
-          <w:hyperlink w:anchor="__RefHeading___Toc12537_822623157">
+          <w:hyperlink w:anchor="__RefHeading___Toc12577_4174953898">
             <w:r>
               <w:rPr>
                 <w:webHidden/>
@@ -1005,7 +1005,7 @@
           <w:b/>
           <w:bCs/>
         </w:rPr>
-        <w:t>I rimedi all’inottemperanza della Pubblica Amministrazione in alcuni ordinamenti europei</w:t>
+        <w:t>I rimedi all’inottemperanza della Pubblica Amministrazione: il confronto tra le discipline di alcuni ordinamenti europei</w:t>
       </w:r>
     </w:p>
     <w:p>
@@ -1064,7 +1064,7 @@
         <w:pStyle w:val="Heading1"/>
         <w:rPr/>
       </w:pPr>
-      <w:bookmarkStart w:id="0" w:name="__RefHeading___Toc12471_822623157"/>
+      <w:bookmarkStart w:id="0" w:name="__RefHeading___Toc12511_4174953898"/>
       <w:bookmarkStart w:id="1" w:name="ringraziamenti"/>
       <w:bookmarkEnd w:id="0"/>
       <w:r>
@@ -1088,7 +1088,7 @@
         <w:pStyle w:val="Heading1"/>
         <w:rPr/>
       </w:pPr>
-      <w:bookmarkStart w:id="2" w:name="__RefHeading___Toc12473_822623157"/>
+      <w:bookmarkStart w:id="2" w:name="__RefHeading___Toc12513_4174953898"/>
       <w:bookmarkStart w:id="3" w:name="abbreviazioni"/>
       <w:bookmarkEnd w:id="2"/>
       <w:r>
@@ -1516,7 +1516,7 @@
         <w:pStyle w:val="Heading1"/>
         <w:rPr/>
       </w:pPr>
-      <w:bookmarkStart w:id="4" w:name="__RefHeading___Toc12475_822623157"/>
+      <w:bookmarkStart w:id="4" w:name="__RefHeading___Toc12515_4174953898"/>
       <w:bookmarkStart w:id="5" w:name="introduzione"/>
       <w:bookmarkEnd w:id="4"/>
       <w:r>
@@ -1619,7 +1619,7 @@
         <w:pStyle w:val="Heading1"/>
         <w:rPr/>
       </w:pPr>
-      <w:bookmarkStart w:id="6" w:name="__RefHeading___Toc12477_822623157"/>
+      <w:bookmarkStart w:id="6" w:name="__RefHeading___Toc12517_4174953898"/>
       <w:bookmarkStart w:id="7" w:name="la-giustizia-amministrativa-in-italia"/>
       <w:bookmarkEnd w:id="6"/>
       <w:r>
@@ -1680,7 +1680,7 @@
         <w:pStyle w:val="Heading2"/>
         <w:rPr/>
       </w:pPr>
-      <w:bookmarkStart w:id="8" w:name="__RefHeading___Toc12479_822623157"/>
+      <w:bookmarkStart w:id="8" w:name="__RefHeading___Toc12519_4174953898"/>
       <w:bookmarkStart w:id="9" w:name="Xc878b161c93a8e13a5cb8223ec09f505fae519a"/>
       <w:bookmarkEnd w:id="8"/>
       <w:r>
@@ -1971,7 +1971,7 @@
         <w:pStyle w:val="Heading2"/>
         <w:rPr/>
       </w:pPr>
-      <w:bookmarkStart w:id="10" w:name="__RefHeading___Toc12481_822623157"/>
+      <w:bookmarkStart w:id="10" w:name="__RefHeading___Toc12521_4174953898"/>
       <w:bookmarkStart w:id="11" w:name="X915280778e97d381d8c941e679f4fcb9492aa60"/>
       <w:bookmarkEnd w:id="10"/>
       <w:r>
@@ -2176,7 +2176,7 @@
         <w:pStyle w:val="Heading2"/>
         <w:rPr/>
       </w:pPr>
-      <w:bookmarkStart w:id="12" w:name="__RefHeading___Toc12483_822623157"/>
+      <w:bookmarkStart w:id="12" w:name="__RefHeading___Toc12523_4174953898"/>
       <w:bookmarkStart w:id="13" w:name="X0945fd8cafdb4abb005f1b104e059d1b890114a"/>
       <w:bookmarkEnd w:id="12"/>
       <w:r>
@@ -2267,7 +2267,7 @@
         <w:pStyle w:val="Heading1"/>
         <w:rPr/>
       </w:pPr>
-      <w:bookmarkStart w:id="14" w:name="__RefHeading___Toc12485_822623157"/>
+      <w:bookmarkStart w:id="14" w:name="__RefHeading___Toc12525_4174953898"/>
       <w:bookmarkStart w:id="15" w:name="lesperienza-tedesca"/>
       <w:bookmarkEnd w:id="14"/>
       <w:r>
@@ -2288,7 +2288,7 @@
         <w:pStyle w:val="Heading2"/>
         <w:rPr/>
       </w:pPr>
-      <w:bookmarkStart w:id="16" w:name="__RefHeading___Toc12487_822623157"/>
+      <w:bookmarkStart w:id="16" w:name="__RefHeading___Toc12527_4174953898"/>
       <w:bookmarkStart w:id="17" w:name="X3c2646ef43ebcfe6eeb23067c8311968f6460e2"/>
       <w:bookmarkEnd w:id="16"/>
       <w:r>
@@ -2657,7 +2657,7 @@
         <w:pStyle w:val="Heading2"/>
         <w:rPr/>
       </w:pPr>
-      <w:bookmarkStart w:id="18" w:name="__RefHeading___Toc12489_822623157"/>
+      <w:bookmarkStart w:id="18" w:name="__RefHeading___Toc12529_4174953898"/>
       <w:bookmarkStart w:id="19" w:name="X81b000a7ef30d4c04cded604018b83b909344ba"/>
       <w:bookmarkEnd w:id="18"/>
       <w:r>
@@ -2790,7 +2790,7 @@
         <w:pStyle w:val="Heading2"/>
         <w:rPr/>
       </w:pPr>
-      <w:bookmarkStart w:id="20" w:name="__RefHeading___Toc12491_822623157"/>
+      <w:bookmarkStart w:id="20" w:name="__RefHeading___Toc12531_4174953898"/>
       <w:bookmarkStart w:id="21" w:name="X3c4360fe0411303401ff307d581cc5b08fe923d"/>
       <w:bookmarkEnd w:id="20"/>
       <w:r>
@@ -2903,7 +2903,7 @@
         <w:pStyle w:val="Heading2"/>
         <w:rPr/>
       </w:pPr>
-      <w:bookmarkStart w:id="22" w:name="__RefHeading___Toc12493_822623157"/>
+      <w:bookmarkStart w:id="22" w:name="__RefHeading___Toc12533_4174953898"/>
       <w:bookmarkStart w:id="23" w:name="X7ab2d8fba986bf93fd2f49a5b08ffc3a2134013"/>
       <w:bookmarkEnd w:id="22"/>
       <w:r>
@@ -3428,7 +3428,7 @@
         <w:pStyle w:val="Heading2"/>
         <w:rPr/>
       </w:pPr>
-      <w:bookmarkStart w:id="24" w:name="__RefHeading___Toc12495_822623157"/>
+      <w:bookmarkStart w:id="24" w:name="__RefHeading___Toc12535_4174953898"/>
       <w:bookmarkStart w:id="25" w:name="i-mezzi-di-tutela-esperibili-dalle-parti"/>
       <w:bookmarkEnd w:id="24"/>
       <w:r>
@@ -3577,7 +3577,7 @@
         <w:pStyle w:val="Heading2"/>
         <w:rPr/>
       </w:pPr>
-      <w:bookmarkStart w:id="26" w:name="__RefHeading___Toc12497_822623157"/>
+      <w:bookmarkStart w:id="26" w:name="__RefHeading___Toc12537_4174953898"/>
       <w:bookmarkStart w:id="27" w:name="X3da3a66f513cd81449ed9766dd436126df0878b"/>
       <w:bookmarkEnd w:id="26"/>
       <w:r>
@@ -3726,7 +3726,7 @@
         <w:pStyle w:val="Heading1"/>
         <w:rPr/>
       </w:pPr>
-      <w:bookmarkStart w:id="28" w:name="__RefHeading___Toc12499_822623157"/>
+      <w:bookmarkStart w:id="28" w:name="__RefHeading___Toc12539_4174953898"/>
       <w:bookmarkStart w:id="29" w:name="la-giustizia-amministrativa-francese"/>
       <w:bookmarkEnd w:id="28"/>
       <w:r>
@@ -3747,7 +3747,7 @@
         <w:pStyle w:val="Heading2"/>
         <w:rPr/>
       </w:pPr>
-      <w:bookmarkStart w:id="30" w:name="__RefHeading___Toc12501_822623157"/>
+      <w:bookmarkStart w:id="30" w:name="__RefHeading___Toc12541_4174953898"/>
       <w:bookmarkStart w:id="31" w:name="la-genesi-del-droit-administratif"/>
       <w:bookmarkEnd w:id="30"/>
       <w:r>
@@ -3866,7 +3866,7 @@
         <w:pStyle w:val="Heading2"/>
         <w:rPr/>
       </w:pPr>
-      <w:bookmarkStart w:id="32" w:name="__RefHeading___Toc12503_822623157"/>
+      <w:bookmarkStart w:id="32" w:name="__RefHeading___Toc12543_4174953898"/>
       <w:bookmarkStart w:id="33" w:name="X2c97f1294a954179db0d45e58eccdab1a1bc441"/>
       <w:bookmarkEnd w:id="32"/>
       <w:r>
@@ -4262,7 +4262,7 @@
         <w:pStyle w:val="Heading2"/>
         <w:rPr/>
       </w:pPr>
-      <w:bookmarkStart w:id="34" w:name="__RefHeading___Toc12505_822623157"/>
+      <w:bookmarkStart w:id="34" w:name="__RefHeading___Toc12545_4174953898"/>
       <w:bookmarkStart w:id="35" w:name="X7e19ccf4568dcb9d4db054c53d6e262a84aecc2"/>
       <w:bookmarkEnd w:id="34"/>
       <w:r>
@@ -4428,7 +4428,7 @@
         <w:pStyle w:val="Heading2"/>
         <w:rPr/>
       </w:pPr>
-      <w:bookmarkStart w:id="36" w:name="__RefHeading___Toc12507_822623157"/>
+      <w:bookmarkStart w:id="36" w:name="__RefHeading___Toc12547_4174953898"/>
       <w:bookmarkStart w:id="37" w:name="X80d8be32607b78bf802a6298a3475f8223d31eb"/>
       <w:bookmarkEnd w:id="36"/>
       <w:r>
@@ -4772,7 +4772,7 @@
         <w:pStyle w:val="Heading2"/>
         <w:rPr/>
       </w:pPr>
-      <w:bookmarkStart w:id="38" w:name="__RefHeading___Toc12509_822623157"/>
+      <w:bookmarkStart w:id="38" w:name="__RefHeading___Toc12549_4174953898"/>
       <w:bookmarkStart w:id="39" w:name="lastreinte"/>
       <w:bookmarkEnd w:id="38"/>
       <w:r>
@@ -5302,7 +5302,7 @@
         <w:pStyle w:val="Heading2"/>
         <w:rPr/>
       </w:pPr>
-      <w:bookmarkStart w:id="40" w:name="__RefHeading___Toc12511_822623157"/>
+      <w:bookmarkStart w:id="40" w:name="__RefHeading___Toc12551_4174953898"/>
       <w:bookmarkStart w:id="41" w:name="Xc0a61644b48ed1c18c5fedabaf3570a3364630b"/>
       <w:bookmarkEnd w:id="40"/>
       <w:r>
@@ -5659,7 +5659,7 @@
         <w:pStyle w:val="Heading1"/>
         <w:rPr/>
       </w:pPr>
-      <w:bookmarkStart w:id="42" w:name="__RefHeading___Toc12513_822623157"/>
+      <w:bookmarkStart w:id="42" w:name="__RefHeading___Toc12553_4174953898"/>
       <w:bookmarkStart w:id="43" w:name="X42e034f99a9c5c8ab1366b746d292b3e472bc8c"/>
       <w:bookmarkEnd w:id="42"/>
       <w:r>
@@ -5680,7 +5680,7 @@
         <w:pStyle w:val="Heading2"/>
         <w:rPr/>
       </w:pPr>
-      <w:bookmarkStart w:id="44" w:name="__RefHeading___Toc12515_822623157"/>
+      <w:bookmarkStart w:id="44" w:name="__RefHeading___Toc12555_4174953898"/>
       <w:bookmarkStart w:id="45" w:name="X9aa1f1fa4e571777c27fd406dd130be43bbe9b5"/>
       <w:bookmarkEnd w:id="44"/>
       <w:r>
@@ -7137,7 +7137,7 @@
         <w:pStyle w:val="Heading2"/>
         <w:rPr/>
       </w:pPr>
-      <w:bookmarkStart w:id="46" w:name="__RefHeading___Toc12517_822623157"/>
+      <w:bookmarkStart w:id="46" w:name="__RefHeading___Toc12557_4174953898"/>
       <w:bookmarkStart w:id="47" w:name="la-procedura-di-judicial-review"/>
       <w:bookmarkEnd w:id="46"/>
       <w:r>
@@ -7777,7 +7777,7 @@
         <w:pStyle w:val="Heading2"/>
         <w:rPr/>
       </w:pPr>
-      <w:bookmarkStart w:id="48" w:name="__RefHeading___Toc12519_822623157"/>
+      <w:bookmarkStart w:id="48" w:name="__RefHeading___Toc12559_4174953898"/>
       <w:bookmarkStart w:id="49" w:name="il-parliamentary-ombudsman"/>
       <w:bookmarkEnd w:id="48"/>
       <w:r>
@@ -8085,7 +8085,7 @@
         <w:pStyle w:val="Heading2"/>
         <w:rPr/>
       </w:pPr>
-      <w:bookmarkStart w:id="50" w:name="__RefHeading___Toc12521_822623157"/>
+      <w:bookmarkStart w:id="50" w:name="__RefHeading___Toc12561_4174953898"/>
       <w:bookmarkStart w:id="51" w:name="il-local-government-ombudsman-lgo"/>
       <w:bookmarkEnd w:id="50"/>
       <w:r>
@@ -8426,7 +8426,7 @@
         <w:pStyle w:val="Heading2"/>
         <w:rPr/>
       </w:pPr>
-      <w:bookmarkStart w:id="52" w:name="__RefHeading___Toc12523_822623157"/>
+      <w:bookmarkStart w:id="52" w:name="__RefHeading___Toc12563_4174953898"/>
       <w:bookmarkStart w:id="53" w:name="X7b5c46c10b601eea53272416de5cfa33e7f4ecb"/>
       <w:bookmarkEnd w:id="52"/>
       <w:r>
@@ -8785,7 +8785,7 @@
         <w:pStyle w:val="Heading1"/>
         <w:rPr/>
       </w:pPr>
-      <w:bookmarkStart w:id="54" w:name="__RefHeading___Toc12525_822623157"/>
+      <w:bookmarkStart w:id="54" w:name="__RefHeading___Toc12565_4174953898"/>
       <w:bookmarkStart w:id="55" w:name="il-sistema-spagnolo"/>
       <w:bookmarkEnd w:id="54"/>
       <w:r>
@@ -8806,7 +8806,7 @@
         <w:pStyle w:val="Heading2"/>
         <w:rPr/>
       </w:pPr>
-      <w:bookmarkStart w:id="56" w:name="__RefHeading___Toc12527_822623157"/>
+      <w:bookmarkStart w:id="56" w:name="__RefHeading___Toc12567_4174953898"/>
       <w:bookmarkStart w:id="57" w:name="X4e094c898f63be3c7cbeb89fc7b961979f23117"/>
       <w:bookmarkEnd w:id="56"/>
       <w:r>
@@ -8858,7 +8858,7 @@
         <w:pStyle w:val="Heading2"/>
         <w:rPr/>
       </w:pPr>
-      <w:bookmarkStart w:id="58" w:name="__RefHeading___Toc12529_822623157"/>
+      <w:bookmarkStart w:id="58" w:name="__RefHeading___Toc12569_4174953898"/>
       <w:bookmarkStart w:id="59" w:name="la-legge-riformatrice-n.-291998"/>
       <w:bookmarkEnd w:id="58"/>
       <w:r>
@@ -8900,7 +8900,7 @@
         <w:pStyle w:val="Heading2"/>
         <w:rPr/>
       </w:pPr>
-      <w:bookmarkStart w:id="60" w:name="__RefHeading___Toc12531_822623157"/>
+      <w:bookmarkStart w:id="60" w:name="__RefHeading___Toc12571_4174953898"/>
       <w:bookmarkStart w:id="61" w:name="Xcce18371d33aac4ac97d0d58c8885bd7f7c6b91"/>
       <w:bookmarkEnd w:id="60"/>
       <w:r>
@@ -9087,7 +9087,7 @@
         <w:pStyle w:val="Heading2"/>
         <w:rPr/>
       </w:pPr>
-      <w:bookmarkStart w:id="62" w:name="__RefHeading___Toc12533_822623157"/>
+      <w:bookmarkStart w:id="62" w:name="__RefHeading___Toc12573_4174953898"/>
       <w:bookmarkStart w:id="63" w:name="il-defensor-del-pueblo"/>
       <w:bookmarkEnd w:id="62"/>
       <w:r>
@@ -9264,7 +9264,7 @@
         <w:pStyle w:val="Heading1"/>
         <w:rPr/>
       </w:pPr>
-      <w:bookmarkStart w:id="64" w:name="__RefHeading___Toc12535_822623157"/>
+      <w:bookmarkStart w:id="64" w:name="__RefHeading___Toc12575_4174953898"/>
       <w:bookmarkStart w:id="65" w:name="conclusioni"/>
       <w:bookmarkEnd w:id="64"/>
       <w:r>
@@ -9547,7 +9547,7 @@
         <w:pStyle w:val="Heading1"/>
         <w:rPr/>
       </w:pPr>
-      <w:bookmarkStart w:id="66" w:name="__RefHeading___Toc12537_822623157"/>
+      <w:bookmarkStart w:id="66" w:name="__RefHeading___Toc12577_4174953898"/>
       <w:bookmarkStart w:id="67" w:name="riferimenti"/>
       <w:bookmarkEnd w:id="66"/>
       <w:r>

</xml_diff>